<commit_message>
Add complete Angular, Spring Boot, JWT, and documentation projects
</commit_message>
<xml_diff>
--- a/FEtoBE.docx
+++ b/FEtoBE.docx
@@ -53,7 +53,8 @@
           <w:sz w:val="20"/>
           <w:szCs w:val="20"/>
         </w:rPr>
-        <w:fldChar w:fldCharType="begin"/>
+        <w:br/>
+        <w:t xml:space="preserve">Backend code : </w:t>
       </w:r>
       <w:r>
         <w:rPr>
@@ -61,7 +62,7 @@
           <w:sz w:val="20"/>
           <w:szCs w:val="20"/>
         </w:rPr>
-        <w:instrText>HYPERLINK "https://github.com/RushikeshGirishSonar/StartAhb_Company/blob/main/StartAhb_Assignments/src/STRT_WJ_025/MutableStringPOC.java"</w:instrText>
+        <w:fldChar w:fldCharType="begin"/>
       </w:r>
       <w:r>
         <w:rPr>
@@ -69,6 +70,7 @@
           <w:sz w:val="20"/>
           <w:szCs w:val="20"/>
         </w:rPr>
+        <w:instrText>HYPERLINK "https://github.com/RushikeshGirishSonar/StartAhb_Company/tree/main/Frontend_Connection"</w:instrText>
       </w:r>
       <w:r>
         <w:rPr>
@@ -76,34 +78,78 @@
           <w:sz w:val="20"/>
           <w:szCs w:val="20"/>
         </w:rPr>
-        <w:fldChar w:fldCharType="separate"/>
-      </w:r>
-      <w:r>
-        <w:rPr>
-          <w:rStyle w:val="Hyperlink"/>
+      </w:r>
+      <w:r>
+        <w:rPr>
           <w:rFonts w:ascii="Aptos" w:hAnsi="Aptos"/>
           <w:sz w:val="20"/>
           <w:szCs w:val="20"/>
         </w:rPr>
-        <w:t>click here</w:t>
-      </w:r>
-    </w:p>
-    <w:p>
-      <w:pPr>
-        <w:rPr>
+        <w:fldChar w:fldCharType="separate"/>
+      </w:r>
+      <w:r>
+        <w:rPr>
+          <w:rStyle w:val="Hyperlink"/>
           <w:rFonts w:ascii="Aptos" w:hAnsi="Aptos"/>
           <w:sz w:val="20"/>
           <w:szCs w:val="20"/>
         </w:rPr>
-      </w:pPr>
-      <w:r>
+        <w:t>click here</w:t>
+      </w:r>
+    </w:p>
+    <w:p>
+      <w:pPr>
         <w:rPr>
           <w:rFonts w:ascii="Aptos" w:hAnsi="Aptos"/>
           <w:sz w:val="20"/>
           <w:szCs w:val="20"/>
         </w:rPr>
+      </w:pPr>
+      <w:r>
+        <w:rPr>
+          <w:rFonts w:ascii="Aptos" w:hAnsi="Aptos"/>
+          <w:sz w:val="20"/>
+          <w:szCs w:val="20"/>
+        </w:rPr>
         <w:fldChar w:fldCharType="end"/>
       </w:r>
+      <w:r>
+        <w:rPr>
+          <w:rFonts w:ascii="Aptos" w:hAnsi="Aptos"/>
+          <w:sz w:val="20"/>
+          <w:szCs w:val="20"/>
+        </w:rPr>
+        <w:t xml:space="preserve">Frontend Code: </w:t>
+      </w:r>
+      <w:hyperlink r:id="rId5" w:history="1">
+        <w:r>
+          <w:rPr>
+            <w:rStyle w:val="Hyperlink"/>
+            <w:rFonts w:ascii="Aptos" w:hAnsi="Aptos"/>
+            <w:sz w:val="20"/>
+            <w:szCs w:val="20"/>
+          </w:rPr>
+          <w:t>click</w:t>
+        </w:r>
+        <w:r>
+          <w:rPr>
+            <w:rStyle w:val="Hyperlink"/>
+            <w:rFonts w:ascii="Aptos" w:hAnsi="Aptos"/>
+            <w:sz w:val="20"/>
+            <w:szCs w:val="20"/>
+          </w:rPr>
+          <w:t xml:space="preserve"> </w:t>
+        </w:r>
+        <w:r>
+          <w:rPr>
+            <w:rStyle w:val="Hyperlink"/>
+            <w:rFonts w:ascii="Aptos" w:hAnsi="Aptos"/>
+            <w:sz w:val="20"/>
+            <w:szCs w:val="20"/>
+          </w:rPr>
+          <w:t>here</w:t>
+        </w:r>
+      </w:hyperlink>
     </w:p>
     <w:p>
       <w:pPr>
@@ -890,7 +936,7 @@
                     <pic:cNvPicPr/>
                   </pic:nvPicPr>
                   <pic:blipFill>
-                    <a:blip r:embed="rId5"/>
+                    <a:blip r:embed="rId6"/>
                     <a:stretch>
                       <a:fillRect/>
                     </a:stretch>
@@ -1097,7 +1143,7 @@
                     <pic:cNvPicPr/>
                   </pic:nvPicPr>
                   <pic:blipFill>
-                    <a:blip r:embed="rId6"/>
+                    <a:blip r:embed="rId7"/>
                     <a:stretch>
                       <a:fillRect/>
                     </a:stretch>
@@ -1305,7 +1351,7 @@
                     <pic:cNvPicPr/>
                   </pic:nvPicPr>
                   <pic:blipFill>
-                    <a:blip r:embed="rId7"/>
+                    <a:blip r:embed="rId8"/>
                     <a:stretch>
                       <a:fillRect/>
                     </a:stretch>
@@ -1491,7 +1537,7 @@
                     <pic:cNvPicPr/>
                   </pic:nvPicPr>
                   <pic:blipFill>
-                    <a:blip r:embed="rId8"/>
+                    <a:blip r:embed="rId9"/>
                     <a:stretch>
                       <a:fillRect/>
                     </a:stretch>
@@ -1700,7 +1746,7 @@
                     <pic:cNvPicPr/>
                   </pic:nvPicPr>
                   <pic:blipFill>
-                    <a:blip r:embed="rId9"/>
+                    <a:blip r:embed="rId10"/>
                     <a:stretch>
                       <a:fillRect/>
                     </a:stretch>
@@ -1859,7 +1905,7 @@
                     <pic:cNvPicPr/>
                   </pic:nvPicPr>
                   <pic:blipFill>
-                    <a:blip r:embed="rId10"/>
+                    <a:blip r:embed="rId11"/>
                     <a:stretch>
                       <a:fillRect/>
                     </a:stretch>
@@ -2045,7 +2091,7 @@
                     <pic:cNvPicPr/>
                   </pic:nvPicPr>
                   <pic:blipFill>
-                    <a:blip r:embed="rId11"/>
+                    <a:blip r:embed="rId12"/>
                     <a:stretch>
                       <a:fillRect/>
                     </a:stretch>
@@ -2208,7 +2254,7 @@
                     <pic:cNvPicPr/>
                   </pic:nvPicPr>
                   <pic:blipFill>
-                    <a:blip r:embed="rId12"/>
+                    <a:blip r:embed="rId13"/>
                     <a:stretch>
                       <a:fillRect/>
                     </a:stretch>
@@ -2374,7 +2420,7 @@
                     <pic:cNvPicPr/>
                   </pic:nvPicPr>
                   <pic:blipFill>
-                    <a:blip r:embed="rId13"/>
+                    <a:blip r:embed="rId14"/>
                     <a:stretch>
                       <a:fillRect/>
                     </a:stretch>
@@ -2459,7 +2505,7 @@
                     <pic:cNvPicPr/>
                   </pic:nvPicPr>
                   <pic:blipFill>
-                    <a:blip r:embed="rId14"/>
+                    <a:blip r:embed="rId15"/>
                     <a:stretch>
                       <a:fillRect/>
                     </a:stretch>
@@ -5728,6 +5774,30 @@
       <w:szCs w:val="18"/>
     </w:rPr>
   </w:style>
+  <w:style w:type="character" w:styleId="FollowedHyperlink">
+    <w:name w:val="FollowedHyperlink"/>
+    <w:basedOn w:val="DefaultParagraphFont"/>
+    <w:uiPriority w:val="99"/>
+    <w:semiHidden/>
+    <w:unhideWhenUsed/>
+    <w:rsid w:val="00953EAA"/>
+    <w:rPr>
+      <w:color w:val="954F72" w:themeColor="followedHyperlink"/>
+      <w:u w:val="single"/>
+    </w:rPr>
+  </w:style>
+  <w:style w:type="character" w:styleId="UnresolvedMention">
+    <w:name w:val="Unresolved Mention"/>
+    <w:basedOn w:val="DefaultParagraphFont"/>
+    <w:uiPriority w:val="99"/>
+    <w:semiHidden/>
+    <w:unhideWhenUsed/>
+    <w:rsid w:val="00953EAA"/>
+    <w:rPr>
+      <w:color w:val="605E5C"/>
+      <w:shd w:val="clear" w:color="auto" w:fill="E1DFDD"/>
+    </w:rPr>
+  </w:style>
 </w:styles>
 </file>
 

</xml_diff>